<commit_message>
Hasta el punto 3.1.5
</commit_message>
<xml_diff>
--- a/DESARROLLO_WEB_SERVER/TEMA-03/TAREAS/PREGUNTAS TEMA 3.docx
+++ b/DESARROLLO_WEB_SERVER/TEMA-03/TAREAS/PREGUNTAS TEMA 3.docx
@@ -142,6 +142,151 @@
                     <a:xfrm>
                       <a:off x="0" y="0"/>
                       <a:ext cx="6645910" cy="1749425"/>
+                    </a:xfrm>
+                    <a:prstGeom prst="rect">
+                      <a:avLst/>
+                    </a:prstGeom>
+                  </pic:spPr>
+                </pic:pic>
+              </a:graphicData>
+            </a:graphic>
+          </wp:inline>
+        </w:drawing>
+      </w:r>
+    </w:p>
+    <w:p>
+      <w:r>
+        <w:rPr>
+          <w:noProof/>
+        </w:rPr>
+        <w:drawing>
+          <wp:inline distT="0" distB="0" distL="0" distR="0" wp14:anchorId="1FE4FDAB" wp14:editId="2A15F8A7">
+            <wp:extent cx="6645910" cy="1647825"/>
+            <wp:effectExtent l="0" t="0" r="0" b="3175"/>
+            <wp:docPr id="1056927356" name="Imagen 2" descr="Texto&#10;&#10;Descripción generada automáticamente con confianza media"/>
+            <wp:cNvGraphicFramePr>
+              <a:graphicFrameLocks xmlns:a="http://schemas.openxmlformats.org/drawingml/2006/main" noChangeAspect="1"/>
+            </wp:cNvGraphicFramePr>
+            <a:graphic xmlns:a="http://schemas.openxmlformats.org/drawingml/2006/main">
+              <a:graphicData uri="http://schemas.openxmlformats.org/drawingml/2006/picture">
+                <pic:pic xmlns:pic="http://schemas.openxmlformats.org/drawingml/2006/picture">
+                  <pic:nvPicPr>
+                    <pic:cNvPr id="1056927356" name="Imagen 2" descr="Texto&#10;&#10;Descripción generada automáticamente con confianza media"/>
+                    <pic:cNvPicPr/>
+                  </pic:nvPicPr>
+                  <pic:blipFill>
+                    <a:blip r:embed="rId7" cstate="print">
+                      <a:extLst>
+                        <a:ext uri="{28A0092B-C50C-407E-A947-70E740481C1C}">
+                          <a14:useLocalDpi xmlns:a14="http://schemas.microsoft.com/office/drawing/2010/main" val="0"/>
+                        </a:ext>
+                      </a:extLst>
+                    </a:blip>
+                    <a:stretch>
+                      <a:fillRect/>
+                    </a:stretch>
+                  </pic:blipFill>
+                  <pic:spPr>
+                    <a:xfrm>
+                      <a:off x="0" y="0"/>
+                      <a:ext cx="6645910" cy="1647825"/>
+                    </a:xfrm>
+                    <a:prstGeom prst="rect">
+                      <a:avLst/>
+                    </a:prstGeom>
+                  </pic:spPr>
+                </pic:pic>
+              </a:graphicData>
+            </a:graphic>
+          </wp:inline>
+        </w:drawing>
+      </w:r>
+    </w:p>
+    <w:p>
+      <w:r>
+        <w:rPr>
+          <w:noProof/>
+        </w:rPr>
+        <w:lastRenderedPageBreak/>
+        <w:drawing>
+          <wp:inline distT="0" distB="0" distL="0" distR="0" wp14:anchorId="1713F0B9" wp14:editId="15D7D3D8">
+            <wp:extent cx="6645910" cy="1764030"/>
+            <wp:effectExtent l="0" t="0" r="0" b="1270"/>
+            <wp:docPr id="1632209419" name="Imagen 3" descr="Interfaz de usuario gráfica, Texto, Aplicación&#10;&#10;Descripción generada automáticamente"/>
+            <wp:cNvGraphicFramePr>
+              <a:graphicFrameLocks xmlns:a="http://schemas.openxmlformats.org/drawingml/2006/main" noChangeAspect="1"/>
+            </wp:cNvGraphicFramePr>
+            <a:graphic xmlns:a="http://schemas.openxmlformats.org/drawingml/2006/main">
+              <a:graphicData uri="http://schemas.openxmlformats.org/drawingml/2006/picture">
+                <pic:pic xmlns:pic="http://schemas.openxmlformats.org/drawingml/2006/picture">
+                  <pic:nvPicPr>
+                    <pic:cNvPr id="1632209419" name="Imagen 3" descr="Interfaz de usuario gráfica, Texto, Aplicación&#10;&#10;Descripción generada automáticamente"/>
+                    <pic:cNvPicPr/>
+                  </pic:nvPicPr>
+                  <pic:blipFill>
+                    <a:blip r:embed="rId8" cstate="print">
+                      <a:extLst>
+                        <a:ext uri="{28A0092B-C50C-407E-A947-70E740481C1C}">
+                          <a14:useLocalDpi xmlns:a14="http://schemas.microsoft.com/office/drawing/2010/main" val="0"/>
+                        </a:ext>
+                      </a:extLst>
+                    </a:blip>
+                    <a:stretch>
+                      <a:fillRect/>
+                    </a:stretch>
+                  </pic:blipFill>
+                  <pic:spPr>
+                    <a:xfrm>
+                      <a:off x="0" y="0"/>
+                      <a:ext cx="6645910" cy="1764030"/>
+                    </a:xfrm>
+                    <a:prstGeom prst="rect">
+                      <a:avLst/>
+                    </a:prstGeom>
+                  </pic:spPr>
+                </pic:pic>
+              </a:graphicData>
+            </a:graphic>
+          </wp:inline>
+        </w:drawing>
+      </w:r>
+    </w:p>
+    <w:p>
+      <w:r>
+        <w:rPr>
+          <w:noProof/>
+        </w:rPr>
+        <w:drawing>
+          <wp:inline distT="0" distB="0" distL="0" distR="0" wp14:anchorId="210BFBA0" wp14:editId="3B71722E">
+            <wp:extent cx="6645910" cy="1764030"/>
+            <wp:effectExtent l="0" t="0" r="0" b="1270"/>
+            <wp:docPr id="648758761" name="Imagen 4" descr="Tabla&#10;&#10;Descripción generada automáticamente con confianza baja"/>
+            <wp:cNvGraphicFramePr>
+              <a:graphicFrameLocks xmlns:a="http://schemas.openxmlformats.org/drawingml/2006/main" noChangeAspect="1"/>
+            </wp:cNvGraphicFramePr>
+            <a:graphic xmlns:a="http://schemas.openxmlformats.org/drawingml/2006/main">
+              <a:graphicData uri="http://schemas.openxmlformats.org/drawingml/2006/picture">
+                <pic:pic xmlns:pic="http://schemas.openxmlformats.org/drawingml/2006/picture">
+                  <pic:nvPicPr>
+                    <pic:cNvPr id="648758761" name="Imagen 4" descr="Tabla&#10;&#10;Descripción generada automáticamente con confianza baja"/>
+                    <pic:cNvPicPr/>
+                  </pic:nvPicPr>
+                  <pic:blipFill>
+                    <a:blip r:embed="rId9" cstate="print">
+                      <a:extLst>
+                        <a:ext uri="{28A0092B-C50C-407E-A947-70E740481C1C}">
+                          <a14:useLocalDpi xmlns:a14="http://schemas.microsoft.com/office/drawing/2010/main" val="0"/>
+                        </a:ext>
+                      </a:extLst>
+                    </a:blip>
+                    <a:stretch>
+                      <a:fillRect/>
+                    </a:stretch>
+                  </pic:blipFill>
+                  <pic:spPr>
+                    <a:xfrm>
+                      <a:off x="0" y="0"/>
+                      <a:ext cx="6645910" cy="1764030"/>
                     </a:xfrm>
                     <a:prstGeom prst="rect">
                       <a:avLst/>

</xml_diff>

<commit_message>
Se empieza el tema 4.
</commit_message>
<xml_diff>
--- a/DESARROLLO_WEB_SERVER/TEMA-03/TAREAS/PREGUNTAS TEMA 3.docx
+++ b/DESARROLLO_WEB_SERVER/TEMA-03/TAREAS/PREGUNTAS TEMA 3.docx
@@ -16,7 +16,7 @@
           <w:noProof/>
         </w:rPr>
         <w:drawing>
-          <wp:inline distT="0" distB="0" distL="0" distR="0" wp14:anchorId="3C71CE3C" wp14:editId="64E06D48">
+          <wp:inline distT="0" distB="0" distL="0" distR="0" wp14:anchorId="3C71CE3C" wp14:editId="73A339A9">
             <wp:extent cx="6645910" cy="1798955"/>
             <wp:effectExtent l="0" t="0" r="0" b="4445"/>
             <wp:docPr id="679990004" name="Imagen 1" descr="Interfaz de usuario gráfica&#10;&#10;Descripción generada automáticamente con confianza media"/>
@@ -112,7 +112,7 @@
           <w:noProof/>
         </w:rPr>
         <w:drawing>
-          <wp:inline distT="0" distB="0" distL="0" distR="0" wp14:anchorId="57F6CC05" wp14:editId="700758A4">
+          <wp:inline distT="0" distB="0" distL="0" distR="0" wp14:anchorId="57F6CC05" wp14:editId="280219C4">
             <wp:extent cx="6645910" cy="1749425"/>
             <wp:effectExtent l="0" t="0" r="0" b="3175"/>
             <wp:docPr id="655907382" name="Imagen 1" descr="Interfaz de usuario gráfica, Texto&#10;&#10;Descripción generada automáticamente con confianza media"/>
@@ -160,7 +160,7 @@
           <w:noProof/>
         </w:rPr>
         <w:drawing>
-          <wp:inline distT="0" distB="0" distL="0" distR="0" wp14:anchorId="1FE4FDAB" wp14:editId="2A15F8A7">
+          <wp:inline distT="0" distB="0" distL="0" distR="0" wp14:anchorId="1FE4FDAB" wp14:editId="6EAE1900">
             <wp:extent cx="6645910" cy="1647825"/>
             <wp:effectExtent l="0" t="0" r="0" b="3175"/>
             <wp:docPr id="1056927356" name="Imagen 2" descr="Texto&#10;&#10;Descripción generada automáticamente con confianza media"/>
@@ -209,7 +209,7 @@
         </w:rPr>
         <w:lastRenderedPageBreak/>
         <w:drawing>
-          <wp:inline distT="0" distB="0" distL="0" distR="0" wp14:anchorId="1713F0B9" wp14:editId="15D7D3D8">
+          <wp:inline distT="0" distB="0" distL="0" distR="0" wp14:anchorId="1713F0B9" wp14:editId="0D50C54F">
             <wp:extent cx="6645910" cy="1764030"/>
             <wp:effectExtent l="0" t="0" r="0" b="1270"/>
             <wp:docPr id="1632209419" name="Imagen 3" descr="Interfaz de usuario gráfica, Texto, Aplicación&#10;&#10;Descripción generada automáticamente"/>
@@ -257,7 +257,7 @@
           <w:noProof/>
         </w:rPr>
         <w:drawing>
-          <wp:inline distT="0" distB="0" distL="0" distR="0" wp14:anchorId="210BFBA0" wp14:editId="3B71722E">
+          <wp:inline distT="0" distB="0" distL="0" distR="0" wp14:anchorId="210BFBA0" wp14:editId="02F85E92">
             <wp:extent cx="6645910" cy="1764030"/>
             <wp:effectExtent l="0" t="0" r="0" b="1270"/>
             <wp:docPr id="648758761" name="Imagen 4" descr="Tabla&#10;&#10;Descripción generada automáticamente con confianza baja"/>
@@ -287,6 +287,199 @@
                     <a:xfrm>
                       <a:off x="0" y="0"/>
                       <a:ext cx="6645910" cy="1764030"/>
+                    </a:xfrm>
+                    <a:prstGeom prst="rect">
+                      <a:avLst/>
+                    </a:prstGeom>
+                  </pic:spPr>
+                </pic:pic>
+              </a:graphicData>
+            </a:graphic>
+          </wp:inline>
+        </w:drawing>
+      </w:r>
+    </w:p>
+    <w:p>
+      <w:r>
+        <w:rPr>
+          <w:noProof/>
+        </w:rPr>
+        <w:drawing>
+          <wp:inline distT="0" distB="0" distL="0" distR="0" wp14:anchorId="68E17A9C" wp14:editId="7BE7B42F">
+            <wp:extent cx="6645910" cy="1622425"/>
+            <wp:effectExtent l="0" t="0" r="0" b="3175"/>
+            <wp:docPr id="1718072728" name="Imagen 5" descr="Texto&#10;&#10;Descripción generada automáticamente con confianza media"/>
+            <wp:cNvGraphicFramePr>
+              <a:graphicFrameLocks xmlns:a="http://schemas.openxmlformats.org/drawingml/2006/main" noChangeAspect="1"/>
+            </wp:cNvGraphicFramePr>
+            <a:graphic xmlns:a="http://schemas.openxmlformats.org/drawingml/2006/main">
+              <a:graphicData uri="http://schemas.openxmlformats.org/drawingml/2006/picture">
+                <pic:pic xmlns:pic="http://schemas.openxmlformats.org/drawingml/2006/picture">
+                  <pic:nvPicPr>
+                    <pic:cNvPr id="1718072728" name="Imagen 5" descr="Texto&#10;&#10;Descripción generada automáticamente con confianza media"/>
+                    <pic:cNvPicPr/>
+                  </pic:nvPicPr>
+                  <pic:blipFill>
+                    <a:blip r:embed="rId10" cstate="print">
+                      <a:extLst>
+                        <a:ext uri="{28A0092B-C50C-407E-A947-70E740481C1C}">
+                          <a14:useLocalDpi xmlns:a14="http://schemas.microsoft.com/office/drawing/2010/main" val="0"/>
+                        </a:ext>
+                      </a:extLst>
+                    </a:blip>
+                    <a:stretch>
+                      <a:fillRect/>
+                    </a:stretch>
+                  </pic:blipFill>
+                  <pic:spPr>
+                    <a:xfrm>
+                      <a:off x="0" y="0"/>
+                      <a:ext cx="6645910" cy="1622425"/>
+                    </a:xfrm>
+                    <a:prstGeom prst="rect">
+                      <a:avLst/>
+                    </a:prstGeom>
+                  </pic:spPr>
+                </pic:pic>
+              </a:graphicData>
+            </a:graphic>
+          </wp:inline>
+        </w:drawing>
+      </w:r>
+    </w:p>
+    <w:p>
+      <w:r>
+        <w:rPr>
+          <w:noProof/>
+        </w:rPr>
+        <w:drawing>
+          <wp:inline distT="0" distB="0" distL="0" distR="0" wp14:anchorId="68F45079" wp14:editId="3A7D81C2">
+            <wp:extent cx="6645910" cy="1622425"/>
+            <wp:effectExtent l="0" t="0" r="0" b="3175"/>
+            <wp:docPr id="1267426034" name="Imagen 6" descr="Interfaz de usuario gráfica, Texto, Aplicación&#10;&#10;Descripción generada automáticamente"/>
+            <wp:cNvGraphicFramePr>
+              <a:graphicFrameLocks xmlns:a="http://schemas.openxmlformats.org/drawingml/2006/main" noChangeAspect="1"/>
+            </wp:cNvGraphicFramePr>
+            <a:graphic xmlns:a="http://schemas.openxmlformats.org/drawingml/2006/main">
+              <a:graphicData uri="http://schemas.openxmlformats.org/drawingml/2006/picture">
+                <pic:pic xmlns:pic="http://schemas.openxmlformats.org/drawingml/2006/picture">
+                  <pic:nvPicPr>
+                    <pic:cNvPr id="1267426034" name="Imagen 6" descr="Interfaz de usuario gráfica, Texto, Aplicación&#10;&#10;Descripción generada automáticamente"/>
+                    <pic:cNvPicPr/>
+                  </pic:nvPicPr>
+                  <pic:blipFill>
+                    <a:blip r:embed="rId11" cstate="print">
+                      <a:extLst>
+                        <a:ext uri="{28A0092B-C50C-407E-A947-70E740481C1C}">
+                          <a14:useLocalDpi xmlns:a14="http://schemas.microsoft.com/office/drawing/2010/main" val="0"/>
+                        </a:ext>
+                      </a:extLst>
+                    </a:blip>
+                    <a:stretch>
+                      <a:fillRect/>
+                    </a:stretch>
+                  </pic:blipFill>
+                  <pic:spPr>
+                    <a:xfrm>
+                      <a:off x="0" y="0"/>
+                      <a:ext cx="6645910" cy="1622425"/>
+                    </a:xfrm>
+                    <a:prstGeom prst="rect">
+                      <a:avLst/>
+                    </a:prstGeom>
+                  </pic:spPr>
+                </pic:pic>
+              </a:graphicData>
+            </a:graphic>
+          </wp:inline>
+        </w:drawing>
+      </w:r>
+    </w:p>
+    <w:p>
+      <w:r>
+        <w:rPr>
+          <w:noProof/>
+        </w:rPr>
+        <w:drawing>
+          <wp:inline distT="0" distB="0" distL="0" distR="0" wp14:anchorId="5E9EDF56" wp14:editId="5AF9C167">
+            <wp:extent cx="6645910" cy="1622425"/>
+            <wp:effectExtent l="0" t="0" r="0" b="3175"/>
+            <wp:docPr id="473918033" name="Imagen 7" descr="Tabla&#10;&#10;Descripción generada automáticamente"/>
+            <wp:cNvGraphicFramePr>
+              <a:graphicFrameLocks xmlns:a="http://schemas.openxmlformats.org/drawingml/2006/main" noChangeAspect="1"/>
+            </wp:cNvGraphicFramePr>
+            <a:graphic xmlns:a="http://schemas.openxmlformats.org/drawingml/2006/main">
+              <a:graphicData uri="http://schemas.openxmlformats.org/drawingml/2006/picture">
+                <pic:pic xmlns:pic="http://schemas.openxmlformats.org/drawingml/2006/picture">
+                  <pic:nvPicPr>
+                    <pic:cNvPr id="473918033" name="Imagen 7" descr="Tabla&#10;&#10;Descripción generada automáticamente"/>
+                    <pic:cNvPicPr/>
+                  </pic:nvPicPr>
+                  <pic:blipFill>
+                    <a:blip r:embed="rId12" cstate="print">
+                      <a:extLst>
+                        <a:ext uri="{28A0092B-C50C-407E-A947-70E740481C1C}">
+                          <a14:useLocalDpi xmlns:a14="http://schemas.microsoft.com/office/drawing/2010/main" val="0"/>
+                        </a:ext>
+                      </a:extLst>
+                    </a:blip>
+                    <a:stretch>
+                      <a:fillRect/>
+                    </a:stretch>
+                  </pic:blipFill>
+                  <pic:spPr>
+                    <a:xfrm>
+                      <a:off x="0" y="0"/>
+                      <a:ext cx="6645910" cy="1622425"/>
+                    </a:xfrm>
+                    <a:prstGeom prst="rect">
+                      <a:avLst/>
+                    </a:prstGeom>
+                  </pic:spPr>
+                </pic:pic>
+              </a:graphicData>
+            </a:graphic>
+          </wp:inline>
+        </w:drawing>
+      </w:r>
+    </w:p>
+    <w:p>
+      <w:r>
+        <w:rPr>
+          <w:noProof/>
+        </w:rPr>
+        <w:lastRenderedPageBreak/>
+        <w:drawing>
+          <wp:inline distT="0" distB="0" distL="0" distR="0" wp14:anchorId="35F6EDC1" wp14:editId="492CE92A">
+            <wp:extent cx="6645910" cy="1622425"/>
+            <wp:effectExtent l="0" t="0" r="0" b="3175"/>
+            <wp:docPr id="1339026787" name="Imagen 1" descr="Interfaz de usuario gráfica, Aplicación&#10;&#10;Descripción generada automáticamente con confianza media"/>
+            <wp:cNvGraphicFramePr>
+              <a:graphicFrameLocks xmlns:a="http://schemas.openxmlformats.org/drawingml/2006/main" noChangeAspect="1"/>
+            </wp:cNvGraphicFramePr>
+            <a:graphic xmlns:a="http://schemas.openxmlformats.org/drawingml/2006/main">
+              <a:graphicData uri="http://schemas.openxmlformats.org/drawingml/2006/picture">
+                <pic:pic xmlns:pic="http://schemas.openxmlformats.org/drawingml/2006/picture">
+                  <pic:nvPicPr>
+                    <pic:cNvPr id="1339026787" name="Imagen 1" descr="Interfaz de usuario gráfica, Aplicación&#10;&#10;Descripción generada automáticamente con confianza media"/>
+                    <pic:cNvPicPr/>
+                  </pic:nvPicPr>
+                  <pic:blipFill>
+                    <a:blip r:embed="rId13" cstate="print">
+                      <a:extLst>
+                        <a:ext uri="{28A0092B-C50C-407E-A947-70E740481C1C}">
+                          <a14:useLocalDpi xmlns:a14="http://schemas.microsoft.com/office/drawing/2010/main" val="0"/>
+                        </a:ext>
+                      </a:extLst>
+                    </a:blip>
+                    <a:stretch>
+                      <a:fillRect/>
+                    </a:stretch>
+                  </pic:blipFill>
+                  <pic:spPr>
+                    <a:xfrm>
+                      <a:off x="0" y="0"/>
+                      <a:ext cx="6645910" cy="1622425"/>
                     </a:xfrm>
                     <a:prstGeom prst="rect">
                       <a:avLst/>

</xml_diff>